<commit_message>
updated code again 180511
</commit_message>
<xml_diff>
--- a/etc/docs/tsp_file_structure_spec.docx
+++ b/etc/docs/tsp_file_structure_spec.docx
@@ -1,6 +1,6 @@
 
 <file path=word/document.xml><?xml version="1.0" encoding="utf-8"?>
-<w:document xmlns:wpc="http://schemas.microsoft.com/office/word/2010/wordprocessingCanvas" xmlns:mo="http://schemas.microsoft.com/office/mac/office/2008/main" xmlns:mc="http://schemas.openxmlformats.org/markup-compatibility/2006" xmlns:mv="urn:schemas-microsoft-com:mac:vml" xmlns:o="urn:schemas-microsoft-com:office:office" xmlns:r="http://schemas.openxmlformats.org/officeDocument/2006/relationships" xmlns:m="http://schemas.openxmlformats.org/officeDocument/2006/math" xmlns:v="urn:schemas-microsoft-com:vml" xmlns:wp14="http://schemas.microsoft.com/office/word/2010/wordprocessingDrawing" xmlns:wp="http://schemas.openxmlformats.org/drawingml/2006/wordprocessingDrawing" xmlns:w10="urn:schemas-microsoft-com:office:word" xmlns:w="http://schemas.openxmlformats.org/wordprocessingml/2006/main" xmlns:w14="http://schemas.microsoft.com/office/word/2010/wordml" xmlns:w15="http://schemas.microsoft.com/office/word/2012/wordml" xmlns:wpg="http://schemas.microsoft.com/office/word/2010/wordprocessingGroup" xmlns:wpi="http://schemas.microsoft.com/office/word/2010/wordprocessingInk" xmlns:wne="http://schemas.microsoft.com/office/word/2006/wordml" xmlns:wps="http://schemas.microsoft.com/office/word/2010/wordprocessingShape" mc:Ignorable="w14 w15 wp14">
+<w:document xmlns:wpc="http://schemas.microsoft.com/office/word/2010/wordprocessingCanvas" xmlns:cx="http://schemas.microsoft.com/office/drawing/2014/chartex" xmlns:cx1="http://schemas.microsoft.com/office/drawing/2015/9/8/chartex" xmlns:cx2="http://schemas.microsoft.com/office/drawing/2015/10/21/chartex" xmlns:cx3="http://schemas.microsoft.com/office/drawing/2016/5/9/chartex" xmlns:cx4="http://schemas.microsoft.com/office/drawing/2016/5/10/chartex" xmlns:cx5="http://schemas.microsoft.com/office/drawing/2016/5/11/chartex" xmlns:cx6="http://schemas.microsoft.com/office/drawing/2016/5/12/chartex" xmlns:cx7="http://schemas.microsoft.com/office/drawing/2016/5/13/chartex" xmlns:cx8="http://schemas.microsoft.com/office/drawing/2016/5/14/chartex" xmlns:mc="http://schemas.openxmlformats.org/markup-compatibility/2006" xmlns:aink="http://schemas.microsoft.com/office/drawing/2016/ink" xmlns:am3d="http://schemas.microsoft.com/office/drawing/2017/model3d" xmlns:o="urn:schemas-microsoft-com:office:office" xmlns:r="http://schemas.openxmlformats.org/officeDocument/2006/relationships" xmlns:m="http://schemas.openxmlformats.org/officeDocument/2006/math" xmlns:v="urn:schemas-microsoft-com:vml" xmlns:wp14="http://schemas.microsoft.com/office/word/2010/wordprocessingDrawing" xmlns:wp="http://schemas.openxmlformats.org/drawingml/2006/wordprocessingDrawing" xmlns:w10="urn:schemas-microsoft-com:office:word" xmlns:w="http://schemas.openxmlformats.org/wordprocessingml/2006/main" xmlns:w14="http://schemas.microsoft.com/office/word/2010/wordml" xmlns:w15="http://schemas.microsoft.com/office/word/2012/wordml" xmlns:w16cid="http://schemas.microsoft.com/office/word/2016/wordml/cid" xmlns:w16se="http://schemas.microsoft.com/office/word/2015/wordml/symex" xmlns:wpg="http://schemas.microsoft.com/office/word/2010/wordprocessingGroup" xmlns:wpi="http://schemas.microsoft.com/office/word/2010/wordprocessingInk" xmlns:wne="http://schemas.microsoft.com/office/word/2006/wordml" xmlns:wps="http://schemas.microsoft.com/office/word/2010/wordprocessingShape" mc:Ignorable="w14 w15 w16se w16cid wp14">
   <w:body>
     <w:p/>
     <w:p/>
@@ -339,8 +339,6 @@
         </w:rPr>
         <w:t>ref</w:t>
       </w:r>
-      <w:bookmarkStart w:id="0" w:name="_GoBack"/>
-      <w:bookmarkEnd w:id="0"/>
       <w:r>
         <w:rPr>
           <w:rFonts w:ascii="Courier New" w:hAnsi="Courier New" w:cs="Courier New"/>
@@ -658,6 +656,14 @@
           <w:sz w:val="20"/>
           <w:szCs w:val="20"/>
         </w:rPr>
+        <w:tab/>
+      </w:r>
+      <w:r>
+        <w:rPr>
+          <w:rFonts w:ascii="Courier New" w:hAnsi="Courier New" w:cs="Courier New"/>
+          <w:sz w:val="20"/>
+          <w:szCs w:val="20"/>
+        </w:rPr>
         <w:t>#1_</w:t>
       </w:r>
       <w:r>
@@ -683,6 +689,763 @@
           <w:sz w:val="20"/>
           <w:szCs w:val="20"/>
         </w:rPr>
+        <w:t xml:space="preserve">modified: </w:t>
+      </w:r>
+      <w:r>
+        <w:rPr>
+          <w:rFonts w:ascii="Courier New" w:hAnsi="Courier New" w:cs="Courier New"/>
+          <w:sz w:val="20"/>
+          <w:szCs w:val="20"/>
+        </w:rPr>
+        <w:tab/>
+      </w:r>
+      <w:r>
+        <w:rPr>
+          <w:rFonts w:ascii="Courier New" w:hAnsi="Courier New" w:cs="Courier New"/>
+          <w:sz w:val="20"/>
+          <w:szCs w:val="20"/>
+        </w:rPr>
+        <w:t>2018-04-20</w:t>
+      </w:r>
+    </w:p>
+    <w:p>
+      <w:pPr>
+        <w:rPr>
+          <w:rFonts w:ascii="Courier New" w:hAnsi="Courier New" w:cs="Courier New"/>
+          <w:sz w:val="20"/>
+          <w:szCs w:val="20"/>
+        </w:rPr>
+      </w:pPr>
+      <w:r>
+        <w:rPr>
+          <w:rFonts w:ascii="Courier New" w:hAnsi="Courier New" w:cs="Courier New"/>
+          <w:sz w:val="20"/>
+          <w:szCs w:val="20"/>
+        </w:rPr>
+        <w:t>target</w:t>
+      </w:r>
+      <w:r>
+        <w:rPr>
+          <w:rFonts w:ascii="Courier New" w:hAnsi="Courier New" w:cs="Courier New"/>
+          <w:sz w:val="20"/>
+          <w:szCs w:val="20"/>
+        </w:rPr>
+        <w:t xml:space="preserve">: </w:t>
+      </w:r>
+      <w:r>
+        <w:rPr>
+          <w:rFonts w:ascii="Courier New" w:hAnsi="Courier New" w:cs="Courier New"/>
+          <w:sz w:val="20"/>
+          <w:szCs w:val="20"/>
+        </w:rPr>
+        <w:tab/>
+      </w:r>
+      <w:r>
+        <w:rPr>
+          <w:rFonts w:ascii="Courier New" w:hAnsi="Courier New" w:cs="Courier New"/>
+          <w:sz w:val="20"/>
+          <w:szCs w:val="20"/>
+        </w:rPr>
+        <w:t>N</w:t>
+      </w:r>
+    </w:p>
+    <w:p>
+      <w:pPr>
+        <w:rPr>
+          <w:rFonts w:ascii="Courier New" w:hAnsi="Courier New" w:cs="Courier New"/>
+          <w:sz w:val="20"/>
+          <w:szCs w:val="20"/>
+        </w:rPr>
+      </w:pPr>
+      <w:r>
+        <w:rPr>
+          <w:rFonts w:ascii="Courier New" w:hAnsi="Courier New" w:cs="Courier New"/>
+          <w:sz w:val="20"/>
+          <w:szCs w:val="20"/>
+        </w:rPr>
+        <w:t>fs</w:t>
+      </w:r>
+      <w:r>
+        <w:rPr>
+          <w:rFonts w:ascii="Courier New" w:hAnsi="Courier New" w:cs="Courier New"/>
+          <w:sz w:val="20"/>
+          <w:szCs w:val="20"/>
+        </w:rPr>
+        <w:tab/>
+      </w:r>
+      <w:r>
+        <w:rPr>
+          <w:rFonts w:ascii="Courier New" w:hAnsi="Courier New" w:cs="Courier New"/>
+          <w:sz w:val="20"/>
+          <w:szCs w:val="20"/>
+        </w:rPr>
+        <w:tab/>
+      </w:r>
+      <w:proofErr w:type="spellStart"/>
+      <w:proofErr w:type="gramStart"/>
+      <w:r>
+        <w:rPr>
+          <w:rFonts w:ascii="Courier New" w:hAnsi="Courier New" w:cs="Courier New"/>
+          <w:sz w:val="20"/>
+          <w:szCs w:val="20"/>
+        </w:rPr>
+        <w:t>xxx.xx</w:t>
+      </w:r>
+      <w:proofErr w:type="spellEnd"/>
+      <w:proofErr w:type="gramEnd"/>
+    </w:p>
+    <w:p>
+      <w:pPr>
+        <w:rPr>
+          <w:rFonts w:ascii="Courier New" w:hAnsi="Courier New" w:cs="Courier New"/>
+          <w:sz w:val="20"/>
+          <w:szCs w:val="20"/>
+        </w:rPr>
+      </w:pPr>
+      <w:r>
+        <w:rPr>
+          <w:rFonts w:ascii="Courier New" w:hAnsi="Courier New" w:cs="Courier New"/>
+          <w:sz w:val="20"/>
+          <w:szCs w:val="20"/>
+        </w:rPr>
+        <w:t>re</w:t>
+      </w:r>
+      <w:r>
+        <w:rPr>
+          <w:rFonts w:ascii="Courier New" w:hAnsi="Courier New" w:cs="Courier New"/>
+          <w:sz w:val="20"/>
+          <w:szCs w:val="20"/>
+        </w:rPr>
+        <w:t xml:space="preserve"> </w:t>
+      </w:r>
+      <w:r>
+        <w:rPr>
+          <w:rFonts w:ascii="Courier New" w:hAnsi="Courier New" w:cs="Courier New"/>
+          <w:sz w:val="20"/>
+          <w:szCs w:val="20"/>
+        </w:rPr>
+        <w:tab/>
+      </w:r>
+      <w:r>
+        <w:rPr>
+          <w:rFonts w:ascii="Courier New" w:hAnsi="Courier New" w:cs="Courier New"/>
+          <w:sz w:val="20"/>
+          <w:szCs w:val="20"/>
+        </w:rPr>
+        <w:tab/>
+      </w:r>
+      <w:proofErr w:type="spellStart"/>
+      <w:proofErr w:type="gramStart"/>
+      <w:r>
+        <w:rPr>
+          <w:rFonts w:ascii="Courier New" w:hAnsi="Courier New" w:cs="Courier New"/>
+          <w:sz w:val="20"/>
+          <w:szCs w:val="20"/>
+        </w:rPr>
+        <w:t>xxx.xx</w:t>
+      </w:r>
+      <w:proofErr w:type="spellEnd"/>
+      <w:proofErr w:type="gramEnd"/>
+    </w:p>
+    <w:p>
+      <w:pPr>
+        <w:rPr>
+          <w:rFonts w:ascii="Courier New" w:hAnsi="Courier New" w:cs="Courier New"/>
+          <w:sz w:val="20"/>
+          <w:szCs w:val="20"/>
+        </w:rPr>
+      </w:pPr>
+      <w:r>
+        <w:rPr>
+          <w:rFonts w:ascii="Courier New" w:hAnsi="Courier New" w:cs="Courier New"/>
+          <w:sz w:val="20"/>
+          <w:szCs w:val="20"/>
+        </w:rPr>
+        <w:t>res</w:t>
+      </w:r>
+      <w:r>
+        <w:rPr>
+          <w:rFonts w:ascii="Courier New" w:hAnsi="Courier New" w:cs="Courier New"/>
+          <w:sz w:val="20"/>
+          <w:szCs w:val="20"/>
+        </w:rPr>
+        <w:t xml:space="preserve"> </w:t>
+      </w:r>
+      <w:r>
+        <w:rPr>
+          <w:rFonts w:ascii="Courier New" w:hAnsi="Courier New" w:cs="Courier New"/>
+          <w:sz w:val="20"/>
+          <w:szCs w:val="20"/>
+        </w:rPr>
+        <w:tab/>
+      </w:r>
+      <w:r>
+        <w:rPr>
+          <w:rFonts w:ascii="Courier New" w:hAnsi="Courier New" w:cs="Courier New"/>
+          <w:sz w:val="20"/>
+          <w:szCs w:val="20"/>
+        </w:rPr>
+        <w:tab/>
+      </w:r>
+      <w:proofErr w:type="spellStart"/>
+      <w:proofErr w:type="gramStart"/>
+      <w:r>
+        <w:rPr>
+          <w:rFonts w:ascii="Courier New" w:hAnsi="Courier New" w:cs="Courier New"/>
+          <w:sz w:val="20"/>
+          <w:szCs w:val="20"/>
+        </w:rPr>
+        <w:t>xxx.xx</w:t>
+      </w:r>
+      <w:proofErr w:type="spellEnd"/>
+      <w:proofErr w:type="gramEnd"/>
+    </w:p>
+    <w:p>
+      <w:pPr>
+        <w:rPr>
+          <w:rFonts w:ascii="Courier New" w:hAnsi="Courier New" w:cs="Courier New"/>
+          <w:sz w:val="20"/>
+          <w:szCs w:val="20"/>
+        </w:rPr>
+      </w:pPr>
+      <w:proofErr w:type="spellStart"/>
+      <w:r>
+        <w:rPr>
+          <w:rFonts w:ascii="Courier New" w:hAnsi="Courier New" w:cs="Courier New"/>
+          <w:sz w:val="20"/>
+          <w:szCs w:val="20"/>
+        </w:rPr>
+        <w:t>qms</w:t>
+      </w:r>
+      <w:proofErr w:type="spellEnd"/>
+      <w:r>
+        <w:rPr>
+          <w:rFonts w:ascii="Courier New" w:hAnsi="Courier New" w:cs="Courier New"/>
+          <w:sz w:val="20"/>
+          <w:szCs w:val="20"/>
+        </w:rPr>
+        <w:t xml:space="preserve"> </w:t>
+      </w:r>
+      <w:r>
+        <w:rPr>
+          <w:rFonts w:ascii="Courier New" w:hAnsi="Courier New" w:cs="Courier New"/>
+          <w:sz w:val="20"/>
+          <w:szCs w:val="20"/>
+        </w:rPr>
+        <w:tab/>
+      </w:r>
+      <w:r>
+        <w:rPr>
+          <w:rFonts w:ascii="Courier New" w:hAnsi="Courier New" w:cs="Courier New"/>
+          <w:sz w:val="20"/>
+          <w:szCs w:val="20"/>
+        </w:rPr>
+        <w:tab/>
+      </w:r>
+      <w:proofErr w:type="spellStart"/>
+      <w:proofErr w:type="gramStart"/>
+      <w:r>
+        <w:rPr>
+          <w:rFonts w:ascii="Courier New" w:hAnsi="Courier New" w:cs="Courier New"/>
+          <w:sz w:val="20"/>
+          <w:szCs w:val="20"/>
+        </w:rPr>
+        <w:t>xxx.xx</w:t>
+      </w:r>
+      <w:proofErr w:type="spellEnd"/>
+      <w:proofErr w:type="gramEnd"/>
+    </w:p>
+    <w:p>
+      <w:pPr>
+        <w:rPr>
+          <w:rFonts w:ascii="Courier New" w:hAnsi="Courier New" w:cs="Courier New"/>
+          <w:sz w:val="20"/>
+          <w:szCs w:val="20"/>
+        </w:rPr>
+      </w:pPr>
+      <w:proofErr w:type="spellStart"/>
+      <w:r>
+        <w:rPr>
+          <w:rFonts w:ascii="Courier New" w:hAnsi="Courier New" w:cs="Courier New"/>
+          <w:sz w:val="20"/>
+          <w:szCs w:val="20"/>
+        </w:rPr>
+        <w:t>qes</w:t>
+      </w:r>
+      <w:proofErr w:type="spellEnd"/>
+      <w:r>
+        <w:rPr>
+          <w:rFonts w:ascii="Courier New" w:hAnsi="Courier New" w:cs="Courier New"/>
+          <w:sz w:val="20"/>
+          <w:szCs w:val="20"/>
+        </w:rPr>
+        <w:t xml:space="preserve"> </w:t>
+      </w:r>
+      <w:r>
+        <w:rPr>
+          <w:rFonts w:ascii="Courier New" w:hAnsi="Courier New" w:cs="Courier New"/>
+          <w:sz w:val="20"/>
+          <w:szCs w:val="20"/>
+        </w:rPr>
+        <w:tab/>
+      </w:r>
+      <w:r>
+        <w:rPr>
+          <w:rFonts w:ascii="Courier New" w:hAnsi="Courier New" w:cs="Courier New"/>
+          <w:sz w:val="20"/>
+          <w:szCs w:val="20"/>
+        </w:rPr>
+        <w:tab/>
+      </w:r>
+      <w:proofErr w:type="spellStart"/>
+      <w:proofErr w:type="gramStart"/>
+      <w:r>
+        <w:rPr>
+          <w:rFonts w:ascii="Courier New" w:hAnsi="Courier New" w:cs="Courier New"/>
+          <w:sz w:val="20"/>
+          <w:szCs w:val="20"/>
+        </w:rPr>
+        <w:t>xxx.xx</w:t>
+      </w:r>
+      <w:proofErr w:type="spellEnd"/>
+      <w:proofErr w:type="gramEnd"/>
+    </w:p>
+    <w:p>
+      <w:pPr>
+        <w:rPr>
+          <w:rFonts w:ascii="Courier New" w:hAnsi="Courier New" w:cs="Courier New"/>
+          <w:sz w:val="20"/>
+          <w:szCs w:val="20"/>
+        </w:rPr>
+      </w:pPr>
+      <w:proofErr w:type="spellStart"/>
+      <w:r>
+        <w:rPr>
+          <w:rFonts w:ascii="Courier New" w:hAnsi="Courier New" w:cs="Courier New"/>
+          <w:sz w:val="20"/>
+          <w:szCs w:val="20"/>
+        </w:rPr>
+        <w:t>qts</w:t>
+      </w:r>
+      <w:proofErr w:type="spellEnd"/>
+      <w:r>
+        <w:rPr>
+          <w:rFonts w:ascii="Courier New" w:hAnsi="Courier New" w:cs="Courier New"/>
+          <w:sz w:val="20"/>
+          <w:szCs w:val="20"/>
+        </w:rPr>
+        <w:t xml:space="preserve"> </w:t>
+      </w:r>
+      <w:r>
+        <w:rPr>
+          <w:rFonts w:ascii="Courier New" w:hAnsi="Courier New" w:cs="Courier New"/>
+          <w:sz w:val="20"/>
+          <w:szCs w:val="20"/>
+        </w:rPr>
+        <w:tab/>
+      </w:r>
+      <w:r>
+        <w:rPr>
+          <w:rFonts w:ascii="Courier New" w:hAnsi="Courier New" w:cs="Courier New"/>
+          <w:sz w:val="20"/>
+          <w:szCs w:val="20"/>
+        </w:rPr>
+        <w:tab/>
+      </w:r>
+      <w:proofErr w:type="spellStart"/>
+      <w:proofErr w:type="gramStart"/>
+      <w:r>
+        <w:rPr>
+          <w:rFonts w:ascii="Courier New" w:hAnsi="Courier New" w:cs="Courier New"/>
+          <w:sz w:val="20"/>
+          <w:szCs w:val="20"/>
+        </w:rPr>
+        <w:t>xxx.xx</w:t>
+      </w:r>
+      <w:proofErr w:type="spellEnd"/>
+      <w:proofErr w:type="gramEnd"/>
+    </w:p>
+    <w:p>
+      <w:pPr>
+        <w:rPr>
+          <w:rFonts w:ascii="Courier New" w:hAnsi="Courier New" w:cs="Courier New"/>
+          <w:sz w:val="20"/>
+          <w:szCs w:val="20"/>
+        </w:rPr>
+      </w:pPr>
+      <w:r>
+        <w:rPr>
+          <w:rFonts w:ascii="Courier New" w:hAnsi="Courier New" w:cs="Courier New"/>
+          <w:sz w:val="20"/>
+          <w:szCs w:val="20"/>
+        </w:rPr>
+        <w:t>vas</w:t>
+      </w:r>
+      <w:r>
+        <w:rPr>
+          <w:rFonts w:ascii="Courier New" w:hAnsi="Courier New" w:cs="Courier New"/>
+          <w:sz w:val="20"/>
+          <w:szCs w:val="20"/>
+        </w:rPr>
+        <w:t xml:space="preserve"> </w:t>
+      </w:r>
+      <w:r>
+        <w:rPr>
+          <w:rFonts w:ascii="Courier New" w:hAnsi="Courier New" w:cs="Courier New"/>
+          <w:sz w:val="20"/>
+          <w:szCs w:val="20"/>
+        </w:rPr>
+        <w:tab/>
+      </w:r>
+      <w:r>
+        <w:rPr>
+          <w:rFonts w:ascii="Courier New" w:hAnsi="Courier New" w:cs="Courier New"/>
+          <w:sz w:val="20"/>
+          <w:szCs w:val="20"/>
+        </w:rPr>
+        <w:tab/>
+      </w:r>
+      <w:proofErr w:type="spellStart"/>
+      <w:proofErr w:type="gramStart"/>
+      <w:r>
+        <w:rPr>
+          <w:rFonts w:ascii="Courier New" w:hAnsi="Courier New" w:cs="Courier New"/>
+          <w:sz w:val="20"/>
+          <w:szCs w:val="20"/>
+        </w:rPr>
+        <w:t>xxx.xx</w:t>
+      </w:r>
+      <w:proofErr w:type="spellEnd"/>
+      <w:proofErr w:type="gramEnd"/>
+    </w:p>
+    <w:p>
+      <w:pPr>
+        <w:rPr>
+          <w:rFonts w:ascii="Courier New" w:hAnsi="Courier New" w:cs="Courier New"/>
+          <w:sz w:val="20"/>
+          <w:szCs w:val="20"/>
+        </w:rPr>
+      </w:pPr>
+      <w:r>
+        <w:rPr>
+          <w:rFonts w:ascii="Courier New" w:hAnsi="Courier New" w:cs="Courier New"/>
+          <w:sz w:val="20"/>
+          <w:szCs w:val="20"/>
+        </w:rPr>
+        <w:t>mms</w:t>
+      </w:r>
+      <w:r>
+        <w:rPr>
+          <w:rFonts w:ascii="Courier New" w:hAnsi="Courier New" w:cs="Courier New"/>
+          <w:sz w:val="20"/>
+          <w:szCs w:val="20"/>
+        </w:rPr>
+        <w:t xml:space="preserve"> </w:t>
+      </w:r>
+      <w:r>
+        <w:rPr>
+          <w:rFonts w:ascii="Courier New" w:hAnsi="Courier New" w:cs="Courier New"/>
+          <w:sz w:val="20"/>
+          <w:szCs w:val="20"/>
+        </w:rPr>
+        <w:tab/>
+      </w:r>
+      <w:r>
+        <w:rPr>
+          <w:rFonts w:ascii="Courier New" w:hAnsi="Courier New" w:cs="Courier New"/>
+          <w:sz w:val="20"/>
+          <w:szCs w:val="20"/>
+        </w:rPr>
+        <w:tab/>
+      </w:r>
+      <w:proofErr w:type="spellStart"/>
+      <w:proofErr w:type="gramStart"/>
+      <w:r>
+        <w:rPr>
+          <w:rFonts w:ascii="Courier New" w:hAnsi="Courier New" w:cs="Courier New"/>
+          <w:sz w:val="20"/>
+          <w:szCs w:val="20"/>
+        </w:rPr>
+        <w:t>xxx.xx</w:t>
+      </w:r>
+      <w:proofErr w:type="spellEnd"/>
+      <w:proofErr w:type="gramEnd"/>
+    </w:p>
+    <w:p>
+      <w:pPr>
+        <w:rPr>
+          <w:rFonts w:ascii="Courier New" w:hAnsi="Courier New" w:cs="Courier New"/>
+          <w:sz w:val="20"/>
+          <w:szCs w:val="20"/>
+        </w:rPr>
+      </w:pPr>
+      <w:proofErr w:type="spellStart"/>
+      <w:r>
+        <w:rPr>
+          <w:rFonts w:ascii="Courier New" w:hAnsi="Courier New" w:cs="Courier New"/>
+          <w:sz w:val="20"/>
+          <w:szCs w:val="20"/>
+        </w:rPr>
+        <w:t>cms</w:t>
+      </w:r>
+      <w:proofErr w:type="spellEnd"/>
+      <w:r>
+        <w:rPr>
+          <w:rFonts w:ascii="Courier New" w:hAnsi="Courier New" w:cs="Courier New"/>
+          <w:sz w:val="20"/>
+          <w:szCs w:val="20"/>
+        </w:rPr>
+        <w:t xml:space="preserve"> </w:t>
+      </w:r>
+      <w:r>
+        <w:rPr>
+          <w:rFonts w:ascii="Courier New" w:hAnsi="Courier New" w:cs="Courier New"/>
+          <w:sz w:val="20"/>
+          <w:szCs w:val="20"/>
+        </w:rPr>
+        <w:tab/>
+      </w:r>
+      <w:r>
+        <w:rPr>
+          <w:rFonts w:ascii="Courier New" w:hAnsi="Courier New" w:cs="Courier New"/>
+          <w:sz w:val="20"/>
+          <w:szCs w:val="20"/>
+        </w:rPr>
+        <w:tab/>
+      </w:r>
+      <w:proofErr w:type="spellStart"/>
+      <w:proofErr w:type="gramStart"/>
+      <w:r>
+        <w:rPr>
+          <w:rFonts w:ascii="Courier New" w:hAnsi="Courier New" w:cs="Courier New"/>
+          <w:sz w:val="20"/>
+          <w:szCs w:val="20"/>
+        </w:rPr>
+        <w:t>xxx.xx</w:t>
+      </w:r>
+      <w:proofErr w:type="spellEnd"/>
+      <w:proofErr w:type="gramEnd"/>
+    </w:p>
+    <w:p>
+      <w:pPr>
+        <w:rPr>
+          <w:rFonts w:ascii="Courier New" w:hAnsi="Courier New" w:cs="Courier New"/>
+          <w:sz w:val="20"/>
+          <w:szCs w:val="20"/>
+        </w:rPr>
+      </w:pPr>
+      <w:r>
+        <w:rPr>
+          <w:rFonts w:ascii="Courier New" w:hAnsi="Courier New" w:cs="Courier New"/>
+          <w:sz w:val="20"/>
+          <w:szCs w:val="20"/>
+        </w:rPr>
+        <w:t>bl</w:t>
+      </w:r>
+      <w:r>
+        <w:rPr>
+          <w:rFonts w:ascii="Courier New" w:hAnsi="Courier New" w:cs="Courier New"/>
+          <w:sz w:val="20"/>
+          <w:szCs w:val="20"/>
+        </w:rPr>
+        <w:t xml:space="preserve"> </w:t>
+      </w:r>
+      <w:r>
+        <w:rPr>
+          <w:rFonts w:ascii="Courier New" w:hAnsi="Courier New" w:cs="Courier New"/>
+          <w:sz w:val="20"/>
+          <w:szCs w:val="20"/>
+        </w:rPr>
+        <w:tab/>
+      </w:r>
+      <w:r>
+        <w:rPr>
+          <w:rFonts w:ascii="Courier New" w:hAnsi="Courier New" w:cs="Courier New"/>
+          <w:sz w:val="20"/>
+          <w:szCs w:val="20"/>
+        </w:rPr>
+        <w:tab/>
+      </w:r>
+      <w:proofErr w:type="spellStart"/>
+      <w:proofErr w:type="gramStart"/>
+      <w:r>
+        <w:rPr>
+          <w:rFonts w:ascii="Courier New" w:hAnsi="Courier New" w:cs="Courier New"/>
+          <w:sz w:val="20"/>
+          <w:szCs w:val="20"/>
+        </w:rPr>
+        <w:t>xxx.xx</w:t>
+      </w:r>
+      <w:proofErr w:type="spellEnd"/>
+      <w:proofErr w:type="gramEnd"/>
+    </w:p>
+    <w:p>
+      <w:pPr>
+        <w:rPr>
+          <w:rFonts w:ascii="Courier New" w:hAnsi="Courier New" w:cs="Courier New"/>
+          <w:sz w:val="20"/>
+          <w:szCs w:val="20"/>
+        </w:rPr>
+      </w:pPr>
+      <w:proofErr w:type="spellStart"/>
+      <w:r>
+        <w:rPr>
+          <w:rFonts w:ascii="Courier New" w:hAnsi="Courier New" w:cs="Courier New"/>
+          <w:sz w:val="20"/>
+          <w:szCs w:val="20"/>
+        </w:rPr>
+        <w:t>spl</w:t>
+      </w:r>
+      <w:proofErr w:type="spellEnd"/>
+      <w:r>
+        <w:rPr>
+          <w:rFonts w:ascii="Courier New" w:hAnsi="Courier New" w:cs="Courier New"/>
+          <w:sz w:val="20"/>
+          <w:szCs w:val="20"/>
+        </w:rPr>
+        <w:t xml:space="preserve"> </w:t>
+      </w:r>
+      <w:r>
+        <w:rPr>
+          <w:rFonts w:ascii="Courier New" w:hAnsi="Courier New" w:cs="Courier New"/>
+          <w:sz w:val="20"/>
+          <w:szCs w:val="20"/>
+        </w:rPr>
+        <w:tab/>
+      </w:r>
+      <w:r>
+        <w:rPr>
+          <w:rFonts w:ascii="Courier New" w:hAnsi="Courier New" w:cs="Courier New"/>
+          <w:sz w:val="20"/>
+          <w:szCs w:val="20"/>
+        </w:rPr>
+        <w:tab/>
+      </w:r>
+      <w:proofErr w:type="spellStart"/>
+      <w:proofErr w:type="gramStart"/>
+      <w:r>
+        <w:rPr>
+          <w:rFonts w:ascii="Courier New" w:hAnsi="Courier New" w:cs="Courier New"/>
+          <w:sz w:val="20"/>
+          <w:szCs w:val="20"/>
+        </w:rPr>
+        <w:t>xxx.xx</w:t>
+      </w:r>
+      <w:proofErr w:type="spellEnd"/>
+      <w:proofErr w:type="gramEnd"/>
+    </w:p>
+    <w:p>
+      <w:pPr>
+        <w:rPr>
+          <w:rFonts w:ascii="Courier New" w:hAnsi="Courier New" w:cs="Courier New"/>
+          <w:sz w:val="20"/>
+          <w:szCs w:val="20"/>
+        </w:rPr>
+      </w:pPr>
+      <w:proofErr w:type="spellStart"/>
+      <w:r>
+        <w:rPr>
+          <w:rFonts w:ascii="Courier New" w:hAnsi="Courier New" w:cs="Courier New"/>
+          <w:sz w:val="20"/>
+          <w:szCs w:val="20"/>
+        </w:rPr>
+        <w:t>sd</w:t>
+      </w:r>
+      <w:proofErr w:type="spellEnd"/>
+      <w:r>
+        <w:rPr>
+          <w:rFonts w:ascii="Courier New" w:hAnsi="Courier New" w:cs="Courier New"/>
+          <w:sz w:val="20"/>
+          <w:szCs w:val="20"/>
+        </w:rPr>
+        <w:t xml:space="preserve"> </w:t>
+      </w:r>
+      <w:r>
+        <w:rPr>
+          <w:rFonts w:ascii="Courier New" w:hAnsi="Courier New" w:cs="Courier New"/>
+          <w:sz w:val="20"/>
+          <w:szCs w:val="20"/>
+        </w:rPr>
+        <w:tab/>
+      </w:r>
+      <w:bookmarkStart w:id="0" w:name="_GoBack"/>
+      <w:bookmarkEnd w:id="0"/>
+      <w:r>
+        <w:rPr>
+          <w:rFonts w:ascii="Courier New" w:hAnsi="Courier New" w:cs="Courier New"/>
+          <w:sz w:val="20"/>
+          <w:szCs w:val="20"/>
+        </w:rPr>
+        <w:tab/>
+      </w:r>
+      <w:proofErr w:type="spellStart"/>
+      <w:proofErr w:type="gramStart"/>
+      <w:r>
+        <w:rPr>
+          <w:rFonts w:ascii="Courier New" w:hAnsi="Courier New" w:cs="Courier New"/>
+          <w:sz w:val="20"/>
+          <w:szCs w:val="20"/>
+        </w:rPr>
+        <w:t>xxx.xx</w:t>
+      </w:r>
+      <w:proofErr w:type="spellEnd"/>
+      <w:proofErr w:type="gramEnd"/>
+    </w:p>
+    <w:p>
+      <w:pPr>
+        <w:rPr>
+          <w:rFonts w:ascii="Courier New" w:hAnsi="Courier New" w:cs="Courier New"/>
+        </w:rPr>
+      </w:pPr>
+    </w:p>
+    <w:p>
+      <w:pPr>
+        <w:rPr>
+          <w:rFonts w:ascii="Courier New" w:hAnsi="Courier New" w:cs="Courier New"/>
+          <w:sz w:val="20"/>
+          <w:szCs w:val="20"/>
+        </w:rPr>
+      </w:pPr>
+      <w:r>
+        <w:rPr>
+          <w:rFonts w:ascii="Courier New" w:hAnsi="Courier New" w:cs="Courier New"/>
+          <w:sz w:val="20"/>
+          <w:szCs w:val="20"/>
+        </w:rPr>
+        <w:t># 2</w:t>
+      </w:r>
+    </w:p>
+    <w:p>
+      <w:pPr>
+        <w:rPr>
+          <w:rFonts w:ascii="Courier New" w:hAnsi="Courier New" w:cs="Courier New"/>
+          <w:sz w:val="20"/>
+          <w:szCs w:val="20"/>
+        </w:rPr>
+      </w:pPr>
+      <w:r>
+        <w:rPr>
+          <w:rFonts w:ascii="Courier New" w:hAnsi="Courier New" w:cs="Courier New"/>
+          <w:sz w:val="20"/>
+          <w:szCs w:val="20"/>
+        </w:rPr>
+        <w:t>name: #2_8in_4ohm</w:t>
+      </w:r>
+    </w:p>
+    <w:p>
+      <w:pPr>
+        <w:rPr>
+          <w:rFonts w:ascii="Courier New" w:hAnsi="Courier New" w:cs="Courier New"/>
+          <w:sz w:val="20"/>
+          <w:szCs w:val="20"/>
+        </w:rPr>
+      </w:pPr>
+      <w:r>
+        <w:rPr>
+          <w:rFonts w:ascii="Courier New" w:hAnsi="Courier New" w:cs="Courier New"/>
+          <w:sz w:val="20"/>
+          <w:szCs w:val="20"/>
+        </w:rPr>
         <w:t>modified: 2018-04-20</w:t>
       </w:r>
     </w:p>
@@ -700,7 +1463,7 @@
           <w:sz w:val="20"/>
           <w:szCs w:val="20"/>
         </w:rPr>
-        <w:t>ref: N</w:t>
+        <w:t>ref: Y</w:t>
       </w:r>
     </w:p>
     <w:p>
@@ -1116,7 +1879,6 @@
           <w:szCs w:val="20"/>
         </w:rPr>
       </w:pPr>
-      <w:proofErr w:type="spellStart"/>
       <w:r>
         <w:rPr>
           <w:rFonts w:ascii="Courier New" w:hAnsi="Courier New" w:cs="Courier New"/>
@@ -1125,644 +1887,6 @@
         </w:rPr>
         <w:t>bl</w:t>
       </w:r>
-      <w:proofErr w:type="spellEnd"/>
-      <w:r>
-        <w:rPr>
-          <w:rFonts w:ascii="Courier New" w:hAnsi="Courier New" w:cs="Courier New"/>
-          <w:sz w:val="20"/>
-          <w:szCs w:val="20"/>
-        </w:rPr>
-        <w:t xml:space="preserve"> </w:t>
-      </w:r>
-      <w:r>
-        <w:rPr>
-          <w:rFonts w:ascii="Courier New" w:hAnsi="Courier New" w:cs="Courier New"/>
-          <w:sz w:val="20"/>
-          <w:szCs w:val="20"/>
-        </w:rPr>
-        <w:tab/>
-      </w:r>
-      <w:proofErr w:type="spellStart"/>
-      <w:proofErr w:type="gramStart"/>
-      <w:r>
-        <w:rPr>
-          <w:rFonts w:ascii="Courier New" w:hAnsi="Courier New" w:cs="Courier New"/>
-          <w:sz w:val="20"/>
-          <w:szCs w:val="20"/>
-        </w:rPr>
-        <w:t>xxx.xx</w:t>
-      </w:r>
-      <w:proofErr w:type="spellEnd"/>
-      <w:proofErr w:type="gramEnd"/>
-    </w:p>
-    <w:p>
-      <w:pPr>
-        <w:rPr>
-          <w:rFonts w:ascii="Courier New" w:hAnsi="Courier New" w:cs="Courier New"/>
-          <w:sz w:val="20"/>
-          <w:szCs w:val="20"/>
-        </w:rPr>
-      </w:pPr>
-      <w:proofErr w:type="spellStart"/>
-      <w:r>
-        <w:rPr>
-          <w:rFonts w:ascii="Courier New" w:hAnsi="Courier New" w:cs="Courier New"/>
-          <w:sz w:val="20"/>
-          <w:szCs w:val="20"/>
-        </w:rPr>
-        <w:t>spl</w:t>
-      </w:r>
-      <w:proofErr w:type="spellEnd"/>
-      <w:r>
-        <w:rPr>
-          <w:rFonts w:ascii="Courier New" w:hAnsi="Courier New" w:cs="Courier New"/>
-          <w:sz w:val="20"/>
-          <w:szCs w:val="20"/>
-        </w:rPr>
-        <w:t xml:space="preserve"> </w:t>
-      </w:r>
-      <w:r>
-        <w:rPr>
-          <w:rFonts w:ascii="Courier New" w:hAnsi="Courier New" w:cs="Courier New"/>
-          <w:sz w:val="20"/>
-          <w:szCs w:val="20"/>
-        </w:rPr>
-        <w:tab/>
-      </w:r>
-      <w:proofErr w:type="spellStart"/>
-      <w:proofErr w:type="gramStart"/>
-      <w:r>
-        <w:rPr>
-          <w:rFonts w:ascii="Courier New" w:hAnsi="Courier New" w:cs="Courier New"/>
-          <w:sz w:val="20"/>
-          <w:szCs w:val="20"/>
-        </w:rPr>
-        <w:t>xxx.xx</w:t>
-      </w:r>
-      <w:proofErr w:type="spellEnd"/>
-      <w:proofErr w:type="gramEnd"/>
-    </w:p>
-    <w:p>
-      <w:pPr>
-        <w:rPr>
-          <w:rFonts w:ascii="Courier New" w:hAnsi="Courier New" w:cs="Courier New"/>
-          <w:sz w:val="20"/>
-          <w:szCs w:val="20"/>
-        </w:rPr>
-      </w:pPr>
-      <w:proofErr w:type="spellStart"/>
-      <w:r>
-        <w:rPr>
-          <w:rFonts w:ascii="Courier New" w:hAnsi="Courier New" w:cs="Courier New"/>
-          <w:sz w:val="20"/>
-          <w:szCs w:val="20"/>
-        </w:rPr>
-        <w:t>sd</w:t>
-      </w:r>
-      <w:proofErr w:type="spellEnd"/>
-      <w:r>
-        <w:rPr>
-          <w:rFonts w:ascii="Courier New" w:hAnsi="Courier New" w:cs="Courier New"/>
-          <w:sz w:val="20"/>
-          <w:szCs w:val="20"/>
-        </w:rPr>
-        <w:t xml:space="preserve"> </w:t>
-      </w:r>
-      <w:r>
-        <w:rPr>
-          <w:rFonts w:ascii="Courier New" w:hAnsi="Courier New" w:cs="Courier New"/>
-          <w:sz w:val="20"/>
-          <w:szCs w:val="20"/>
-        </w:rPr>
-        <w:tab/>
-      </w:r>
-      <w:proofErr w:type="spellStart"/>
-      <w:proofErr w:type="gramStart"/>
-      <w:r>
-        <w:rPr>
-          <w:rFonts w:ascii="Courier New" w:hAnsi="Courier New" w:cs="Courier New"/>
-          <w:sz w:val="20"/>
-          <w:szCs w:val="20"/>
-        </w:rPr>
-        <w:t>xxx.xx</w:t>
-      </w:r>
-      <w:proofErr w:type="spellEnd"/>
-      <w:proofErr w:type="gramEnd"/>
-    </w:p>
-    <w:p>
-      <w:pPr>
-        <w:rPr>
-          <w:rFonts w:ascii="Courier New" w:hAnsi="Courier New" w:cs="Courier New"/>
-        </w:rPr>
-      </w:pPr>
-    </w:p>
-    <w:p>
-      <w:pPr>
-        <w:rPr>
-          <w:rFonts w:ascii="Courier New" w:hAnsi="Courier New" w:cs="Courier New"/>
-          <w:sz w:val="20"/>
-          <w:szCs w:val="20"/>
-        </w:rPr>
-      </w:pPr>
-      <w:r>
-        <w:rPr>
-          <w:rFonts w:ascii="Courier New" w:hAnsi="Courier New" w:cs="Courier New"/>
-          <w:sz w:val="20"/>
-          <w:szCs w:val="20"/>
-        </w:rPr>
-        <w:t># 2</w:t>
-      </w:r>
-    </w:p>
-    <w:p>
-      <w:pPr>
-        <w:rPr>
-          <w:rFonts w:ascii="Courier New" w:hAnsi="Courier New" w:cs="Courier New"/>
-          <w:sz w:val="20"/>
-          <w:szCs w:val="20"/>
-        </w:rPr>
-      </w:pPr>
-      <w:r>
-        <w:rPr>
-          <w:rFonts w:ascii="Courier New" w:hAnsi="Courier New" w:cs="Courier New"/>
-          <w:sz w:val="20"/>
-          <w:szCs w:val="20"/>
-        </w:rPr>
-        <w:t xml:space="preserve">name: </w:t>
-      </w:r>
-      <w:r>
-        <w:rPr>
-          <w:rFonts w:ascii="Courier New" w:hAnsi="Courier New" w:cs="Courier New"/>
-          <w:sz w:val="20"/>
-          <w:szCs w:val="20"/>
-        </w:rPr>
-        <w:t>#2</w:t>
-      </w:r>
-      <w:r>
-        <w:rPr>
-          <w:rFonts w:ascii="Courier New" w:hAnsi="Courier New" w:cs="Courier New"/>
-          <w:sz w:val="20"/>
-          <w:szCs w:val="20"/>
-        </w:rPr>
-        <w:t>_8in_4ohm</w:t>
-      </w:r>
-    </w:p>
-    <w:p>
-      <w:pPr>
-        <w:rPr>
-          <w:rFonts w:ascii="Courier New" w:hAnsi="Courier New" w:cs="Courier New"/>
-          <w:sz w:val="20"/>
-          <w:szCs w:val="20"/>
-        </w:rPr>
-      </w:pPr>
-      <w:r>
-        <w:rPr>
-          <w:rFonts w:ascii="Courier New" w:hAnsi="Courier New" w:cs="Courier New"/>
-          <w:sz w:val="20"/>
-          <w:szCs w:val="20"/>
-        </w:rPr>
-        <w:t>modified: 2018-04-20</w:t>
-      </w:r>
-    </w:p>
-    <w:p>
-      <w:pPr>
-        <w:rPr>
-          <w:rFonts w:ascii="Courier New" w:hAnsi="Courier New" w:cs="Courier New"/>
-          <w:sz w:val="20"/>
-          <w:szCs w:val="20"/>
-        </w:rPr>
-      </w:pPr>
-      <w:r>
-        <w:rPr>
-          <w:rFonts w:ascii="Courier New" w:hAnsi="Courier New" w:cs="Courier New"/>
-          <w:sz w:val="20"/>
-          <w:szCs w:val="20"/>
-        </w:rPr>
-        <w:t>ref: Y</w:t>
-      </w:r>
-    </w:p>
-    <w:p>
-      <w:pPr>
-        <w:rPr>
-          <w:rFonts w:ascii="Courier New" w:hAnsi="Courier New" w:cs="Courier New"/>
-          <w:sz w:val="20"/>
-          <w:szCs w:val="20"/>
-        </w:rPr>
-      </w:pPr>
-      <w:r>
-        <w:rPr>
-          <w:rFonts w:ascii="Courier New" w:hAnsi="Courier New" w:cs="Courier New"/>
-          <w:sz w:val="20"/>
-          <w:szCs w:val="20"/>
-        </w:rPr>
-        <w:t>fs</w:t>
-      </w:r>
-      <w:r>
-        <w:rPr>
-          <w:rFonts w:ascii="Courier New" w:hAnsi="Courier New" w:cs="Courier New"/>
-          <w:sz w:val="20"/>
-          <w:szCs w:val="20"/>
-        </w:rPr>
-        <w:tab/>
-      </w:r>
-      <w:proofErr w:type="spellStart"/>
-      <w:proofErr w:type="gramStart"/>
-      <w:r>
-        <w:rPr>
-          <w:rFonts w:ascii="Courier New" w:hAnsi="Courier New" w:cs="Courier New"/>
-          <w:sz w:val="20"/>
-          <w:szCs w:val="20"/>
-        </w:rPr>
-        <w:t>xxx.xx</w:t>
-      </w:r>
-      <w:proofErr w:type="spellEnd"/>
-      <w:proofErr w:type="gramEnd"/>
-    </w:p>
-    <w:p>
-      <w:pPr>
-        <w:rPr>
-          <w:rFonts w:ascii="Courier New" w:hAnsi="Courier New" w:cs="Courier New"/>
-          <w:sz w:val="20"/>
-          <w:szCs w:val="20"/>
-        </w:rPr>
-      </w:pPr>
-      <w:r>
-        <w:rPr>
-          <w:rFonts w:ascii="Courier New" w:hAnsi="Courier New" w:cs="Courier New"/>
-          <w:sz w:val="20"/>
-          <w:szCs w:val="20"/>
-        </w:rPr>
-        <w:t>re</w:t>
-      </w:r>
-      <w:r>
-        <w:rPr>
-          <w:rFonts w:ascii="Courier New" w:hAnsi="Courier New" w:cs="Courier New"/>
-          <w:sz w:val="20"/>
-          <w:szCs w:val="20"/>
-        </w:rPr>
-        <w:t xml:space="preserve"> </w:t>
-      </w:r>
-      <w:r>
-        <w:rPr>
-          <w:rFonts w:ascii="Courier New" w:hAnsi="Courier New" w:cs="Courier New"/>
-          <w:sz w:val="20"/>
-          <w:szCs w:val="20"/>
-        </w:rPr>
-        <w:tab/>
-      </w:r>
-      <w:proofErr w:type="spellStart"/>
-      <w:proofErr w:type="gramStart"/>
-      <w:r>
-        <w:rPr>
-          <w:rFonts w:ascii="Courier New" w:hAnsi="Courier New" w:cs="Courier New"/>
-          <w:sz w:val="20"/>
-          <w:szCs w:val="20"/>
-        </w:rPr>
-        <w:t>xxx.xx</w:t>
-      </w:r>
-      <w:proofErr w:type="spellEnd"/>
-      <w:proofErr w:type="gramEnd"/>
-    </w:p>
-    <w:p>
-      <w:pPr>
-        <w:rPr>
-          <w:rFonts w:ascii="Courier New" w:hAnsi="Courier New" w:cs="Courier New"/>
-          <w:sz w:val="20"/>
-          <w:szCs w:val="20"/>
-        </w:rPr>
-      </w:pPr>
-      <w:r>
-        <w:rPr>
-          <w:rFonts w:ascii="Courier New" w:hAnsi="Courier New" w:cs="Courier New"/>
-          <w:sz w:val="20"/>
-          <w:szCs w:val="20"/>
-        </w:rPr>
-        <w:t>res</w:t>
-      </w:r>
-      <w:r>
-        <w:rPr>
-          <w:rFonts w:ascii="Courier New" w:hAnsi="Courier New" w:cs="Courier New"/>
-          <w:sz w:val="20"/>
-          <w:szCs w:val="20"/>
-        </w:rPr>
-        <w:t xml:space="preserve"> </w:t>
-      </w:r>
-      <w:r>
-        <w:rPr>
-          <w:rFonts w:ascii="Courier New" w:hAnsi="Courier New" w:cs="Courier New"/>
-          <w:sz w:val="20"/>
-          <w:szCs w:val="20"/>
-        </w:rPr>
-        <w:tab/>
-      </w:r>
-      <w:proofErr w:type="spellStart"/>
-      <w:proofErr w:type="gramStart"/>
-      <w:r>
-        <w:rPr>
-          <w:rFonts w:ascii="Courier New" w:hAnsi="Courier New" w:cs="Courier New"/>
-          <w:sz w:val="20"/>
-          <w:szCs w:val="20"/>
-        </w:rPr>
-        <w:t>xxx.xx</w:t>
-      </w:r>
-      <w:proofErr w:type="spellEnd"/>
-      <w:proofErr w:type="gramEnd"/>
-    </w:p>
-    <w:p>
-      <w:pPr>
-        <w:rPr>
-          <w:rFonts w:ascii="Courier New" w:hAnsi="Courier New" w:cs="Courier New"/>
-          <w:sz w:val="20"/>
-          <w:szCs w:val="20"/>
-        </w:rPr>
-      </w:pPr>
-      <w:proofErr w:type="spellStart"/>
-      <w:r>
-        <w:rPr>
-          <w:rFonts w:ascii="Courier New" w:hAnsi="Courier New" w:cs="Courier New"/>
-          <w:sz w:val="20"/>
-          <w:szCs w:val="20"/>
-        </w:rPr>
-        <w:t>qms</w:t>
-      </w:r>
-      <w:proofErr w:type="spellEnd"/>
-      <w:r>
-        <w:rPr>
-          <w:rFonts w:ascii="Courier New" w:hAnsi="Courier New" w:cs="Courier New"/>
-          <w:sz w:val="20"/>
-          <w:szCs w:val="20"/>
-        </w:rPr>
-        <w:t xml:space="preserve"> </w:t>
-      </w:r>
-      <w:r>
-        <w:rPr>
-          <w:rFonts w:ascii="Courier New" w:hAnsi="Courier New" w:cs="Courier New"/>
-          <w:sz w:val="20"/>
-          <w:szCs w:val="20"/>
-        </w:rPr>
-        <w:tab/>
-      </w:r>
-      <w:proofErr w:type="spellStart"/>
-      <w:proofErr w:type="gramStart"/>
-      <w:r>
-        <w:rPr>
-          <w:rFonts w:ascii="Courier New" w:hAnsi="Courier New" w:cs="Courier New"/>
-          <w:sz w:val="20"/>
-          <w:szCs w:val="20"/>
-        </w:rPr>
-        <w:t>xxx.xx</w:t>
-      </w:r>
-      <w:proofErr w:type="spellEnd"/>
-      <w:proofErr w:type="gramEnd"/>
-    </w:p>
-    <w:p>
-      <w:pPr>
-        <w:rPr>
-          <w:rFonts w:ascii="Courier New" w:hAnsi="Courier New" w:cs="Courier New"/>
-          <w:sz w:val="20"/>
-          <w:szCs w:val="20"/>
-        </w:rPr>
-      </w:pPr>
-      <w:proofErr w:type="spellStart"/>
-      <w:r>
-        <w:rPr>
-          <w:rFonts w:ascii="Courier New" w:hAnsi="Courier New" w:cs="Courier New"/>
-          <w:sz w:val="20"/>
-          <w:szCs w:val="20"/>
-        </w:rPr>
-        <w:t>qes</w:t>
-      </w:r>
-      <w:proofErr w:type="spellEnd"/>
-      <w:r>
-        <w:rPr>
-          <w:rFonts w:ascii="Courier New" w:hAnsi="Courier New" w:cs="Courier New"/>
-          <w:sz w:val="20"/>
-          <w:szCs w:val="20"/>
-        </w:rPr>
-        <w:t xml:space="preserve"> </w:t>
-      </w:r>
-      <w:r>
-        <w:rPr>
-          <w:rFonts w:ascii="Courier New" w:hAnsi="Courier New" w:cs="Courier New"/>
-          <w:sz w:val="20"/>
-          <w:szCs w:val="20"/>
-        </w:rPr>
-        <w:tab/>
-      </w:r>
-      <w:proofErr w:type="spellStart"/>
-      <w:proofErr w:type="gramStart"/>
-      <w:r>
-        <w:rPr>
-          <w:rFonts w:ascii="Courier New" w:hAnsi="Courier New" w:cs="Courier New"/>
-          <w:sz w:val="20"/>
-          <w:szCs w:val="20"/>
-        </w:rPr>
-        <w:t>xxx.xx</w:t>
-      </w:r>
-      <w:proofErr w:type="spellEnd"/>
-      <w:proofErr w:type="gramEnd"/>
-    </w:p>
-    <w:p>
-      <w:pPr>
-        <w:rPr>
-          <w:rFonts w:ascii="Courier New" w:hAnsi="Courier New" w:cs="Courier New"/>
-          <w:sz w:val="20"/>
-          <w:szCs w:val="20"/>
-        </w:rPr>
-      </w:pPr>
-      <w:proofErr w:type="spellStart"/>
-      <w:r>
-        <w:rPr>
-          <w:rFonts w:ascii="Courier New" w:hAnsi="Courier New" w:cs="Courier New"/>
-          <w:sz w:val="20"/>
-          <w:szCs w:val="20"/>
-        </w:rPr>
-        <w:t>qts</w:t>
-      </w:r>
-      <w:proofErr w:type="spellEnd"/>
-      <w:r>
-        <w:rPr>
-          <w:rFonts w:ascii="Courier New" w:hAnsi="Courier New" w:cs="Courier New"/>
-          <w:sz w:val="20"/>
-          <w:szCs w:val="20"/>
-        </w:rPr>
-        <w:t xml:space="preserve"> </w:t>
-      </w:r>
-      <w:r>
-        <w:rPr>
-          <w:rFonts w:ascii="Courier New" w:hAnsi="Courier New" w:cs="Courier New"/>
-          <w:sz w:val="20"/>
-          <w:szCs w:val="20"/>
-        </w:rPr>
-        <w:tab/>
-      </w:r>
-      <w:proofErr w:type="spellStart"/>
-      <w:proofErr w:type="gramStart"/>
-      <w:r>
-        <w:rPr>
-          <w:rFonts w:ascii="Courier New" w:hAnsi="Courier New" w:cs="Courier New"/>
-          <w:sz w:val="20"/>
-          <w:szCs w:val="20"/>
-        </w:rPr>
-        <w:t>xxx.xx</w:t>
-      </w:r>
-      <w:proofErr w:type="spellEnd"/>
-      <w:proofErr w:type="gramEnd"/>
-    </w:p>
-    <w:p>
-      <w:pPr>
-        <w:rPr>
-          <w:rFonts w:ascii="Courier New" w:hAnsi="Courier New" w:cs="Courier New"/>
-          <w:sz w:val="20"/>
-          <w:szCs w:val="20"/>
-        </w:rPr>
-      </w:pPr>
-      <w:r>
-        <w:rPr>
-          <w:rFonts w:ascii="Courier New" w:hAnsi="Courier New" w:cs="Courier New"/>
-          <w:sz w:val="20"/>
-          <w:szCs w:val="20"/>
-        </w:rPr>
-        <w:t>vas</w:t>
-      </w:r>
-      <w:r>
-        <w:rPr>
-          <w:rFonts w:ascii="Courier New" w:hAnsi="Courier New" w:cs="Courier New"/>
-          <w:sz w:val="20"/>
-          <w:szCs w:val="20"/>
-        </w:rPr>
-        <w:t xml:space="preserve"> </w:t>
-      </w:r>
-      <w:r>
-        <w:rPr>
-          <w:rFonts w:ascii="Courier New" w:hAnsi="Courier New" w:cs="Courier New"/>
-          <w:sz w:val="20"/>
-          <w:szCs w:val="20"/>
-        </w:rPr>
-        <w:tab/>
-      </w:r>
-      <w:proofErr w:type="spellStart"/>
-      <w:proofErr w:type="gramStart"/>
-      <w:r>
-        <w:rPr>
-          <w:rFonts w:ascii="Courier New" w:hAnsi="Courier New" w:cs="Courier New"/>
-          <w:sz w:val="20"/>
-          <w:szCs w:val="20"/>
-        </w:rPr>
-        <w:t>xxx.xx</w:t>
-      </w:r>
-      <w:proofErr w:type="spellEnd"/>
-      <w:proofErr w:type="gramEnd"/>
-    </w:p>
-    <w:p>
-      <w:pPr>
-        <w:rPr>
-          <w:rFonts w:ascii="Courier New" w:hAnsi="Courier New" w:cs="Courier New"/>
-          <w:sz w:val="20"/>
-          <w:szCs w:val="20"/>
-        </w:rPr>
-      </w:pPr>
-      <w:r>
-        <w:rPr>
-          <w:rFonts w:ascii="Courier New" w:hAnsi="Courier New" w:cs="Courier New"/>
-          <w:sz w:val="20"/>
-          <w:szCs w:val="20"/>
-        </w:rPr>
-        <w:t>mms</w:t>
-      </w:r>
-      <w:r>
-        <w:rPr>
-          <w:rFonts w:ascii="Courier New" w:hAnsi="Courier New" w:cs="Courier New"/>
-          <w:sz w:val="20"/>
-          <w:szCs w:val="20"/>
-        </w:rPr>
-        <w:t xml:space="preserve"> </w:t>
-      </w:r>
-      <w:r>
-        <w:rPr>
-          <w:rFonts w:ascii="Courier New" w:hAnsi="Courier New" w:cs="Courier New"/>
-          <w:sz w:val="20"/>
-          <w:szCs w:val="20"/>
-        </w:rPr>
-        <w:tab/>
-      </w:r>
-      <w:proofErr w:type="spellStart"/>
-      <w:proofErr w:type="gramStart"/>
-      <w:r>
-        <w:rPr>
-          <w:rFonts w:ascii="Courier New" w:hAnsi="Courier New" w:cs="Courier New"/>
-          <w:sz w:val="20"/>
-          <w:szCs w:val="20"/>
-        </w:rPr>
-        <w:t>xxx.xx</w:t>
-      </w:r>
-      <w:proofErr w:type="spellEnd"/>
-      <w:proofErr w:type="gramEnd"/>
-    </w:p>
-    <w:p>
-      <w:pPr>
-        <w:rPr>
-          <w:rFonts w:ascii="Courier New" w:hAnsi="Courier New" w:cs="Courier New"/>
-          <w:sz w:val="20"/>
-          <w:szCs w:val="20"/>
-        </w:rPr>
-      </w:pPr>
-      <w:proofErr w:type="spellStart"/>
-      <w:r>
-        <w:rPr>
-          <w:rFonts w:ascii="Courier New" w:hAnsi="Courier New" w:cs="Courier New"/>
-          <w:sz w:val="20"/>
-          <w:szCs w:val="20"/>
-        </w:rPr>
-        <w:t>cms</w:t>
-      </w:r>
-      <w:proofErr w:type="spellEnd"/>
-      <w:r>
-        <w:rPr>
-          <w:rFonts w:ascii="Courier New" w:hAnsi="Courier New" w:cs="Courier New"/>
-          <w:sz w:val="20"/>
-          <w:szCs w:val="20"/>
-        </w:rPr>
-        <w:t xml:space="preserve"> </w:t>
-      </w:r>
-      <w:r>
-        <w:rPr>
-          <w:rFonts w:ascii="Courier New" w:hAnsi="Courier New" w:cs="Courier New"/>
-          <w:sz w:val="20"/>
-          <w:szCs w:val="20"/>
-        </w:rPr>
-        <w:tab/>
-      </w:r>
-      <w:proofErr w:type="spellStart"/>
-      <w:proofErr w:type="gramStart"/>
-      <w:r>
-        <w:rPr>
-          <w:rFonts w:ascii="Courier New" w:hAnsi="Courier New" w:cs="Courier New"/>
-          <w:sz w:val="20"/>
-          <w:szCs w:val="20"/>
-        </w:rPr>
-        <w:t>xxx.xx</w:t>
-      </w:r>
-      <w:proofErr w:type="spellEnd"/>
-      <w:proofErr w:type="gramEnd"/>
-    </w:p>
-    <w:p>
-      <w:pPr>
-        <w:rPr>
-          <w:rFonts w:ascii="Courier New" w:hAnsi="Courier New" w:cs="Courier New"/>
-          <w:sz w:val="20"/>
-          <w:szCs w:val="20"/>
-        </w:rPr>
-      </w:pPr>
-      <w:proofErr w:type="spellStart"/>
-      <w:r>
-        <w:rPr>
-          <w:rFonts w:ascii="Courier New" w:hAnsi="Courier New" w:cs="Courier New"/>
-          <w:sz w:val="20"/>
-          <w:szCs w:val="20"/>
-        </w:rPr>
-        <w:t>bl</w:t>
-      </w:r>
-      <w:proofErr w:type="spellEnd"/>
       <w:r>
         <w:rPr>
           <w:rFonts w:ascii="Courier New" w:hAnsi="Courier New" w:cs="Courier New"/>
@@ -1901,13 +2025,7 @@
         <w:rPr>
           <w:rFonts w:ascii="Courier New" w:hAnsi="Courier New" w:cs="Courier New"/>
         </w:rPr>
-        <w:t>example</w:t>
-      </w:r>
-      <w:r>
-        <w:rPr>
-          <w:rFonts w:ascii="Courier New" w:hAnsi="Courier New" w:cs="Courier New"/>
-        </w:rPr>
-        <w:t xml:space="preserve">: </w:t>
+        <w:t xml:space="preserve">example: </w:t>
       </w:r>
       <w:r>
         <w:rPr>
@@ -1944,8 +2062,8 @@
 </file>
 
 <file path=word/numbering.xml><?xml version="1.0" encoding="utf-8"?>
-<w:numbering xmlns:wpc="http://schemas.microsoft.com/office/word/2010/wordprocessingCanvas" xmlns:mo="http://schemas.microsoft.com/office/mac/office/2008/main" xmlns:mc="http://schemas.openxmlformats.org/markup-compatibility/2006" xmlns:mv="urn:schemas-microsoft-com:mac:vml" xmlns:o="urn:schemas-microsoft-com:office:office" xmlns:r="http://schemas.openxmlformats.org/officeDocument/2006/relationships" xmlns:m="http://schemas.openxmlformats.org/officeDocument/2006/math" xmlns:v="urn:schemas-microsoft-com:vml" xmlns:wp14="http://schemas.microsoft.com/office/word/2010/wordprocessingDrawing" xmlns:wp="http://schemas.openxmlformats.org/drawingml/2006/wordprocessingDrawing" xmlns:w10="urn:schemas-microsoft-com:office:word" xmlns:w="http://schemas.openxmlformats.org/wordprocessingml/2006/main" xmlns:w14="http://schemas.microsoft.com/office/word/2010/wordml" xmlns:w15="http://schemas.microsoft.com/office/word/2012/wordml" xmlns:wpg="http://schemas.microsoft.com/office/word/2010/wordprocessingGroup" xmlns:wpi="http://schemas.microsoft.com/office/word/2010/wordprocessingInk" xmlns:wne="http://schemas.microsoft.com/office/word/2006/wordml" xmlns:wps="http://schemas.microsoft.com/office/word/2010/wordprocessingShape" mc:Ignorable="w14 w15 wp14">
-  <w:abstractNum w:abstractNumId="0">
+<w:numbering xmlns:wpc="http://schemas.microsoft.com/office/word/2010/wordprocessingCanvas" xmlns:cx="http://schemas.microsoft.com/office/drawing/2014/chartex" xmlns:cx1="http://schemas.microsoft.com/office/drawing/2015/9/8/chartex" xmlns:cx2="http://schemas.microsoft.com/office/drawing/2015/10/21/chartex" xmlns:cx3="http://schemas.microsoft.com/office/drawing/2016/5/9/chartex" xmlns:cx4="http://schemas.microsoft.com/office/drawing/2016/5/10/chartex" xmlns:cx5="http://schemas.microsoft.com/office/drawing/2016/5/11/chartex" xmlns:cx6="http://schemas.microsoft.com/office/drawing/2016/5/12/chartex" xmlns:cx7="http://schemas.microsoft.com/office/drawing/2016/5/13/chartex" xmlns:cx8="http://schemas.microsoft.com/office/drawing/2016/5/14/chartex" xmlns:mc="http://schemas.openxmlformats.org/markup-compatibility/2006" xmlns:aink="http://schemas.microsoft.com/office/drawing/2016/ink" xmlns:am3d="http://schemas.microsoft.com/office/drawing/2017/model3d" xmlns:o="urn:schemas-microsoft-com:office:office" xmlns:r="http://schemas.openxmlformats.org/officeDocument/2006/relationships" xmlns:m="http://schemas.openxmlformats.org/officeDocument/2006/math" xmlns:v="urn:schemas-microsoft-com:vml" xmlns:wp14="http://schemas.microsoft.com/office/word/2010/wordprocessingDrawing" xmlns:wp="http://schemas.openxmlformats.org/drawingml/2006/wordprocessingDrawing" xmlns:w10="urn:schemas-microsoft-com:office:word" xmlns:w="http://schemas.openxmlformats.org/wordprocessingml/2006/main" xmlns:w14="http://schemas.microsoft.com/office/word/2010/wordml" xmlns:w15="http://schemas.microsoft.com/office/word/2012/wordml" xmlns:w16cid="http://schemas.microsoft.com/office/word/2016/wordml/cid" xmlns:w16se="http://schemas.microsoft.com/office/word/2015/wordml/symex" xmlns:wpg="http://schemas.microsoft.com/office/word/2010/wordprocessingGroup" xmlns:wpi="http://schemas.microsoft.com/office/word/2010/wordprocessingInk" xmlns:wne="http://schemas.microsoft.com/office/word/2006/wordml" xmlns:wps="http://schemas.microsoft.com/office/word/2010/wordprocessingShape" mc:Ignorable="w14 w15 w16se w16cid wp14">
+  <w:abstractNum w:abstractNumId="0" w15:restartNumberingAfterBreak="0">
     <w:nsid w:val="2CA87030"/>
     <w:multiLevelType w:val="hybridMultilevel"/>
     <w:tmpl w:val="61B60948"/>
@@ -2038,7 +2156,7 @@
 </file>
 
 <file path=word/styles.xml><?xml version="1.0" encoding="utf-8"?>
-<w:styles xmlns:mc="http://schemas.openxmlformats.org/markup-compatibility/2006" xmlns:r="http://schemas.openxmlformats.org/officeDocument/2006/relationships" xmlns:w="http://schemas.openxmlformats.org/wordprocessingml/2006/main" xmlns:w14="http://schemas.microsoft.com/office/word/2010/wordml" xmlns:w15="http://schemas.microsoft.com/office/word/2012/wordml" mc:Ignorable="w14 w15">
+<w:styles xmlns:mc="http://schemas.openxmlformats.org/markup-compatibility/2006" xmlns:r="http://schemas.openxmlformats.org/officeDocument/2006/relationships" xmlns:w="http://schemas.openxmlformats.org/wordprocessingml/2006/main" xmlns:w14="http://schemas.microsoft.com/office/word/2010/wordml" xmlns:w15="http://schemas.microsoft.com/office/word/2012/wordml" xmlns:w16cid="http://schemas.microsoft.com/office/word/2016/wordml/cid" xmlns:w16se="http://schemas.microsoft.com/office/word/2015/wordml/symex" mc:Ignorable="w14 w15 w16se w16cid">
   <w:docDefaults>
     <w:rPrDefault>
       <w:rPr>
@@ -2050,7 +2168,7 @@
     </w:rPrDefault>
     <w:pPrDefault/>
   </w:docDefaults>
-  <w:latentStyles w:defLockedState="0" w:defUIPriority="99" w:defSemiHidden="0" w:defUnhideWhenUsed="0" w:defQFormat="0" w:count="382">
+  <w:latentStyles w:defLockedState="0" w:defUIPriority="99" w:defSemiHidden="0" w:defUnhideWhenUsed="0" w:defQFormat="0" w:count="375">
     <w:lsdException w:name="Normal" w:uiPriority="0" w:qFormat="1"/>
     <w:lsdException w:name="heading 1" w:uiPriority="9" w:qFormat="1"/>
     <w:lsdException w:name="heading 2" w:semiHidden="1" w:uiPriority="9" w:unhideWhenUsed="1" w:qFormat="1"/>
@@ -2207,15 +2325,6 @@
     <w:lsdException w:name="Balloon Text" w:semiHidden="1" w:unhideWhenUsed="1"/>
     <w:lsdException w:name="Table Grid" w:uiPriority="39"/>
     <w:lsdException w:name="Table Theme" w:semiHidden="1" w:unhideWhenUsed="1"/>
-    <w:lsdException w:name="Note Level 1" w:semiHidden="1" w:unhideWhenUsed="1"/>
-    <w:lsdException w:name="Note Level 2" w:semiHidden="1" w:unhideWhenUsed="1"/>
-    <w:lsdException w:name="Note Level 3" w:semiHidden="1" w:unhideWhenUsed="1"/>
-    <w:lsdException w:name="Note Level 4" w:semiHidden="1" w:unhideWhenUsed="1"/>
-    <w:lsdException w:name="Note Level 5" w:semiHidden="1" w:unhideWhenUsed="1"/>
-    <w:lsdException w:name="Note Level 6" w:semiHidden="1" w:unhideWhenUsed="1"/>
-    <w:lsdException w:name="Note Level 7" w:semiHidden="1" w:unhideWhenUsed="1"/>
-    <w:lsdException w:name="Note Level 8" w:semiHidden="1" w:unhideWhenUsed="1"/>
-    <w:lsdException w:name="Note Level 9" w:semiHidden="1" w:unhideWhenUsed="1"/>
     <w:lsdException w:name="Placeholder Text" w:semiHidden="1"/>
     <w:lsdException w:name="No Spacing" w:uiPriority="1" w:qFormat="1"/>
     <w:lsdException w:name="Light Shading" w:uiPriority="60"/>

</xml_diff>